<commit_message>
Små ändringar på krav om inloggning
</commit_message>
<xml_diff>
--- a/AF1.4 Boka Båtplats.docx
+++ b/AF1.4 Boka Båtplats.docx
@@ -270,7 +270,17 @@
           <w:szCs w:val="17"/>
           <w:lang w:eastAsia="sv-SE"/>
         </w:rPr>
-        <w:t>Användare är inloggad(F1) som medlem.</w:t>
+        <w:t>Användare är inloggad</w:t>
+      </w:r>
+      <w:r>
+        <w:rPr>
+          <w:rFonts w:eastAsia="Times New Roman" w:cs="Helvetica"/>
+          <w:color w:val="333333"/>
+          <w:sz w:val="17"/>
+          <w:szCs w:val="17"/>
+          <w:lang w:eastAsia="sv-SE"/>
+        </w:rPr>
+        <w:t xml:space="preserve"> som medlem.</w:t>
       </w:r>
     </w:p>
     <w:p>

</xml_diff>